<commit_message>
Weiteres Paper hinzugefügt (Verwundbarkeiten / BluePill). Weitere Arbeit an der Inhaltssammlung in den Worddokumenten.
</commit_message>
<xml_diff>
--- a/MiransWordNotizen/Sicherheitsanforderungen.docx
+++ b/MiransWordNotizen/Sicherheitsanforderungen.docx
@@ -54,11 +54,9 @@
           <w:numId w:val="5"/>
         </w:numPr>
       </w:pPr>
-      <w:proofErr w:type="spellStart"/>
       <w:r>
         <w:t>Sichheitsanforderungen</w:t>
       </w:r>
-      <w:proofErr w:type="spellEnd"/>
     </w:p>
     <w:p>
       <w:pPr>
@@ -101,17 +99,31 @@
           <w:b/>
         </w:rPr>
       </w:pPr>
-      <w:bookmarkStart w:id="0" w:name="_GoBack"/>
-      <w:proofErr w:type="spellStart"/>
       <w:r>
         <w:rPr>
           <w:b/>
         </w:rPr>
-        <w:t>Sicherheitsanforderugen</w:t>
-      </w:r>
-      <w:proofErr w:type="spellEnd"/>
+        <w:t>(</w:t>
+      </w:r>
+      <w:r>
+        <w:rPr>
+          <w:b/>
+        </w:rPr>
+        <w:t>Sicherheits</w:t>
+      </w:r>
+      <w:r>
+        <w:rPr>
+          <w:b/>
+        </w:rPr>
+        <w:t>-)</w:t>
+      </w:r>
+      <w:r>
+        <w:rPr>
+          <w:b/>
+        </w:rPr>
+        <w:t>anforderugen</w:t>
+      </w:r>
     </w:p>
-    <w:bookmarkEnd w:id="0"/>
     <w:p>
       <w:pPr>
         <w:pStyle w:val="Listenabsatz"/>
@@ -121,18 +133,89 @@
         </w:numPr>
       </w:pPr>
       <w:r>
-        <w:t xml:space="preserve">Anonymität und Privatsphäre von Nutzern (vertrauenswürdige Paketweiterleitung, wenn das </w:t>
-      </w:r>
-      <w:proofErr w:type="spellStart"/>
-      <w:r>
-        <w:t>virt</w:t>
-      </w:r>
-      <w:proofErr w:type="spellEnd"/>
-      <w:r>
-        <w:t>. Netzwerk bei einem Drittanbieter gehostet ist)</w:t>
-      </w:r>
+        <w:t>Anonymität und Privatsphäre von Nutzern (vertrauenswürdige Paketweiterleitung, wenn das virt. Netzwerk bei einem Drittanbieter gehostet ist)</w:t>
+      </w:r>
+    </w:p>
+    <w:p>
+      <w:pPr>
+        <w:pStyle w:val="Listenabsatz"/>
+        <w:numPr>
+          <w:ilvl w:val="0"/>
+          <w:numId w:val="2"/>
+        </w:numPr>
+      </w:pPr>
+      <w:r>
+        <w:t>VM Interkonnentivität</w:t>
+      </w:r>
+      <w:bookmarkStart w:id="0" w:name="_GoBack"/>
+      <w:bookmarkEnd w:id="0"/>
     </w:p>
     <w:p/>
+    <w:p/>
+    <w:p>
+      <w:pPr>
+        <w:rPr>
+          <w:b/>
+        </w:rPr>
+      </w:pPr>
+      <w:r>
+        <w:rPr>
+          <w:b/>
+        </w:rPr>
+        <w:t>Mögliche Richtlinien</w:t>
+      </w:r>
+    </w:p>
+    <w:p>
+      <w:pPr>
+        <w:pStyle w:val="Listenabsatz"/>
+        <w:numPr>
+          <w:ilvl w:val="0"/>
+          <w:numId w:val="2"/>
+        </w:numPr>
+      </w:pPr>
+      <w:r>
+        <w:t>Isolation</w:t>
+      </w:r>
+    </w:p>
+    <w:p>
+      <w:pPr>
+        <w:pStyle w:val="Listenabsatz"/>
+        <w:numPr>
+          <w:ilvl w:val="0"/>
+          <w:numId w:val="2"/>
+        </w:numPr>
+      </w:pPr>
+      <w:r>
+        <w:t xml:space="preserve">Vertraulichkeit, </w:t>
+      </w:r>
+      <w:r>
+        <w:t>I</w:t>
+      </w:r>
+      <w:r>
+        <w:t>ntegrität, Verfügbarkeit (CIA)</w:t>
+      </w:r>
+    </w:p>
+    <w:p>
+      <w:pPr>
+        <w:pStyle w:val="Listenabsatz"/>
+        <w:numPr>
+          <w:ilvl w:val="0"/>
+          <w:numId w:val="2"/>
+        </w:numPr>
+      </w:pPr>
+      <w:r>
+        <w:t>Informationsflusskontrolle</w:t>
+      </w:r>
+    </w:p>
+    <w:p>
+      <w:pPr>
+        <w:pStyle w:val="Listenabsatz"/>
+        <w:numPr>
+          <w:ilvl w:val="0"/>
+          <w:numId w:val="2"/>
+        </w:numPr>
+      </w:pPr>
+    </w:p>
     <w:sectPr>
       <w:pgSz w:w="11906" w:h="16838"/>
       <w:pgMar w:top="1417" w:right="1417" w:bottom="1134" w:left="1417" w:header="708" w:footer="708" w:gutter="0"/>
@@ -234,7 +317,7 @@
   <w:abstractNum w:abstractNumId="1" w15:restartNumberingAfterBreak="0">
     <w:nsid w:val="5BFD3D73"/>
     <w:multiLevelType w:val="hybridMultilevel"/>
-    <w:tmpl w:val="5FA47F1C"/>
+    <w:tmpl w:val="3E1AECFA"/>
     <w:lvl w:ilvl="0" w:tplc="04070001">
       <w:start w:val="1"/>
       <w:numFmt w:val="bullet"/>

</xml_diff>

<commit_message>
weiteres Paper und angriffsklassifizierung erweitert.
</commit_message>
<xml_diff>
--- a/MiransWordNotizen/Sicherheitsanforderungen.docx
+++ b/MiransWordNotizen/Sicherheitsanforderungen.docx
@@ -68,6 +68,43 @@
       <w:pPr>
         <w:pStyle w:val="Listenabsatz"/>
         <w:numPr>
+          <w:ilvl w:val="1"/>
+          <w:numId w:val="5"/>
+        </w:numPr>
+      </w:pPr>
+      <w:r>
+        <w:t xml:space="preserve">Von SP/User an </w:t>
+      </w:r>
+      <w:proofErr w:type="spellStart"/>
+      <w:r>
+        <w:t>InP</w:t>
+      </w:r>
+      <w:proofErr w:type="spellEnd"/>
+    </w:p>
+    <w:p>
+      <w:pPr>
+        <w:pStyle w:val="Listenabsatz"/>
+        <w:numPr>
+          <w:ilvl w:val="1"/>
+          <w:numId w:val="5"/>
+        </w:numPr>
+      </w:pPr>
+      <w:r>
+        <w:t xml:space="preserve">Von </w:t>
+      </w:r>
+      <w:proofErr w:type="spellStart"/>
+      <w:r>
+        <w:t>InP</w:t>
+      </w:r>
+      <w:proofErr w:type="spellEnd"/>
+      <w:r>
+        <w:t xml:space="preserve"> an SP/User</w:t>
+      </w:r>
+    </w:p>
+    <w:p>
+      <w:pPr>
+        <w:pStyle w:val="Listenabsatz"/>
+        <w:numPr>
           <w:ilvl w:val="0"/>
           <w:numId w:val="5"/>
         </w:numPr>
@@ -231,7 +268,30 @@
         <w:t>. Maschinen aus erreichbar sein.</w:t>
       </w:r>
     </w:p>
-    <w:p/>
+    <w:p>
+      <w:pPr>
+        <w:pStyle w:val="Listenabsatz"/>
+        <w:numPr>
+          <w:ilvl w:val="0"/>
+          <w:numId w:val="2"/>
+        </w:numPr>
+      </w:pPr>
+      <w:r>
+        <w:t xml:space="preserve">Attacken von Endnutzern sollten nicht in der Lage sein das Substratnetz zu beeinträchtigen, während </w:t>
+      </w:r>
+      <w:proofErr w:type="spellStart"/>
+      <w:r>
+        <w:t>Attackenverkehr</w:t>
+      </w:r>
+      <w:proofErr w:type="spellEnd"/>
+      <w:r>
+        <w:t xml:space="preserve"> identifiziert und gefiltert werden können soll.</w:t>
+      </w:r>
+    </w:p>
+    <w:p>
+      <w:bookmarkStart w:id="0" w:name="_GoBack"/>
+      <w:bookmarkEnd w:id="0"/>
+    </w:p>
     <w:p/>
     <w:p>
       <w:pPr>
@@ -400,6 +460,18 @@
       <w:pPr>
         <w:pStyle w:val="Listenabsatz"/>
         <w:numPr>
+          <w:ilvl w:val="1"/>
+          <w:numId w:val="2"/>
+        </w:numPr>
+      </w:pPr>
+      <w:r>
+        <w:t>Die gehosteten VNs sollten keine Attacken gegen privilegierte Informationen der Substratinfrastruktur fahren.</w:t>
+      </w:r>
+    </w:p>
+    <w:p>
+      <w:pPr>
+        <w:pStyle w:val="Listenabsatz"/>
+        <w:numPr>
           <w:ilvl w:val="0"/>
           <w:numId w:val="2"/>
         </w:numPr>
@@ -435,6 +507,7 @@
         </w:numPr>
       </w:pPr>
       <w:r>
+        <w:lastRenderedPageBreak/>
         <w:t>Vertraulichkeit: Zwei VMs innerhalb desselben VNs sollen in der Lage sein frei miteinander zu kommunizieren, ohne dann dabei ein Dritter durch Belauschung an Kommunikationsinhalte gelangen kann.</w:t>
       </w:r>
     </w:p>
@@ -473,7 +546,6 @@
         </w:numPr>
       </w:pPr>
       <w:r>
-        <w:lastRenderedPageBreak/>
         <w:t>Informationsflusskontrolle</w:t>
       </w:r>
     </w:p>
@@ -486,12 +558,7 @@
         </w:numPr>
       </w:pPr>
       <w:r>
-        <w:t xml:space="preserve">Mitglieder- und </w:t>
-      </w:r>
-      <w:bookmarkStart w:id="0" w:name="_GoBack"/>
-      <w:bookmarkEnd w:id="0"/>
-      <w:r>
-        <w:t xml:space="preserve">Zulassungsverwaltung in </w:t>
+        <w:t xml:space="preserve">Mitglieder- und Zulassungsverwaltung in </w:t>
       </w:r>
       <w:proofErr w:type="spellStart"/>
       <w:r>
@@ -502,6 +569,38 @@
         <w:t>. Netzen.</w:t>
       </w:r>
     </w:p>
+    <w:p/>
+    <w:p>
+      <w:r>
+        <w:rPr>
+          <w:b/>
+        </w:rPr>
+        <w:t>Fragen / Herausforderungen:</w:t>
+      </w:r>
+      <w:r>
+        <w:t xml:space="preserve"> [</w:t>
+      </w:r>
+      <w:proofErr w:type="spellStart"/>
+      <w:r>
+        <w:t>natarajansecurity</w:t>
+      </w:r>
+      <w:proofErr w:type="spellEnd"/>
+      <w:r>
+        <w:t>]</w:t>
+      </w:r>
+    </w:p>
+    <w:p>
+      <w:r>
+        <w:t>Kann das Substratnetz Paketvermittlung effektiv durchführen, ohne</w:t>
+      </w:r>
+      <w:r>
+        <w:t xml:space="preserve"> Informationen über das VN zu sammeln oder</w:t>
+      </w:r>
+      <w:r>
+        <w:t xml:space="preserve"> Privatsphäre zu verletzen?</w:t>
+      </w:r>
+    </w:p>
+    <w:p/>
     <w:sectPr>
       <w:pgSz w:w="11906" w:h="16838"/>
       <w:pgMar w:top="1417" w:right="1417" w:bottom="1134" w:left="1417" w:header="708" w:footer="708" w:gutter="0"/>
@@ -815,7 +914,7 @@
         <w:ind w:left="720" w:hanging="360"/>
       </w:pPr>
     </w:lvl>
-    <w:lvl w:ilvl="1" w:tplc="04070019" w:tentative="1">
+    <w:lvl w:ilvl="1" w:tplc="04070019">
       <w:start w:val="1"/>
       <w:numFmt w:val="lowerLetter"/>
       <w:lvlText w:val="%2."/>

</xml_diff>

<commit_message>
Wieder einen Fehler gemacht: Nützliches Paper gefunden. Umstrukturierung.
</commit_message>
<xml_diff>
--- a/MiransWordNotizen/Sicherheitsanforderungen.docx
+++ b/MiransWordNotizen/Sicherheitsanforderungen.docx
@@ -151,6 +151,11 @@
         <w:t xml:space="preserve"> physischen Netzwerk zu betreiben.</w:t>
       </w:r>
     </w:p>
+    <w:p>
+      <w:r>
+        <w:t>Anforderungen gehen mit Risiken einher.</w:t>
+      </w:r>
+    </w:p>
     <w:p/>
     <w:p>
       <w:pPr>
@@ -289,9 +294,58 @@
       </w:r>
     </w:p>
     <w:p>
+      <w:pPr>
+        <w:pStyle w:val="Listenabsatz"/>
+        <w:numPr>
+          <w:ilvl w:val="0"/>
+          <w:numId w:val="2"/>
+        </w:numPr>
+      </w:pPr>
+      <w:r>
+        <w:t xml:space="preserve">Substratnetz sollte nicht VN-Verkehr </w:t>
+      </w:r>
+      <w:proofErr w:type="spellStart"/>
+      <w:r>
+        <w:t>m</w:t>
+      </w:r>
+      <w:r>
+        <w:t>onitoren</w:t>
+      </w:r>
+      <w:proofErr w:type="spellEnd"/>
+      <w:r>
+        <w:t>, sniffen, mani</w:t>
+      </w:r>
+      <w:r>
+        <w:t>pulieren, stören/unterbrechen.</w:t>
+      </w:r>
+    </w:p>
+    <w:p>
+      <w:pPr>
+        <w:pStyle w:val="Listenabsatz"/>
+        <w:numPr>
+          <w:ilvl w:val="0"/>
+          <w:numId w:val="2"/>
+        </w:numPr>
+      </w:pPr>
+      <w:r>
+        <w:t>Umgekehrt sollte auch das VN keine Informationen über das Substratnetz sammeln (können).</w:t>
+      </w:r>
+    </w:p>
+    <w:p>
+      <w:pPr>
+        <w:pStyle w:val="Listenabsatz"/>
+        <w:numPr>
+          <w:ilvl w:val="0"/>
+          <w:numId w:val="2"/>
+        </w:numPr>
+      </w:pPr>
+      <w:r>
+        <w:t>Substratnetz sollte effektive Kontrollmechanismen gegen unerlaubte Erlangung von Infos aus/über das VN bereitstellen.</w:t>
+      </w:r>
       <w:bookmarkStart w:id="0" w:name="_GoBack"/>
       <w:bookmarkEnd w:id="0"/>
     </w:p>
+    <w:p/>
     <w:p/>
     <w:p>
       <w:pPr>
@@ -425,7 +479,11 @@
       </w:r>
       <w:proofErr w:type="gramEnd"/>
       <w:r>
-        <w:t xml:space="preserve">Fußnote: Die Betrachtung indirekten Informationsflusses z.B. via verdeckter Kanäle oder </w:t>
+        <w:t xml:space="preserve">Fußnote: Die Betrachtung indirekten </w:t>
+      </w:r>
+      <w:r>
+        <w:lastRenderedPageBreak/>
+        <w:t xml:space="preserve">Informationsflusses z.B. via verdeckter Kanäle oder </w:t>
       </w:r>
       <w:proofErr w:type="spellStart"/>
       <w:r>
@@ -507,7 +565,6 @@
         </w:numPr>
       </w:pPr>
       <w:r>
-        <w:lastRenderedPageBreak/>
         <w:t>Vertraulichkeit: Zwei VMs innerhalb desselben VNs sollen in der Lage sein frei miteinander zu kommunizieren, ohne dann dabei ein Dritter durch Belauschung an Kommunikationsinhalte gelangen kann.</w:t>
       </w:r>
     </w:p>

</xml_diff>

<commit_message>
Kapitel 'Sicherheitsanforderungen' in Rohfassung. Falls das Kapitel nicht entfällt, wird es ausformuliert.
</commit_message>
<xml_diff>
--- a/MiransWordNotizen/Sicherheitsanforderungen.docx
+++ b/MiransWordNotizen/Sicherheitsanforderungen.docx
@@ -73,13 +73,8 @@
         </w:numPr>
       </w:pPr>
       <w:r>
-        <w:t xml:space="preserve">Von SP/User an </w:t>
-      </w:r>
-      <w:proofErr w:type="spellStart"/>
-      <w:r>
-        <w:t>InP</w:t>
-      </w:r>
-      <w:proofErr w:type="spellEnd"/>
+        <w:t>Von SP/User an InP</w:t>
+      </w:r>
     </w:p>
     <w:p>
       <w:pPr>
@@ -90,15 +85,7 @@
         </w:numPr>
       </w:pPr>
       <w:r>
-        <w:t xml:space="preserve">Von </w:t>
-      </w:r>
-      <w:proofErr w:type="spellStart"/>
-      <w:r>
-        <w:t>InP</w:t>
-      </w:r>
-      <w:proofErr w:type="spellEnd"/>
-      <w:r>
-        <w:t xml:space="preserve"> an SP/User</w:t>
+        <w:t>Von InP an SP/User</w:t>
       </w:r>
     </w:p>
     <w:p>
@@ -181,18 +168,34 @@
         </w:rPr>
         <w:t>-)</w:t>
       </w:r>
-      <w:proofErr w:type="spellStart"/>
       <w:r>
         <w:rPr>
           <w:b/>
         </w:rPr>
-        <w:t>anforderugen</w:t>
-      </w:r>
-      <w:proofErr w:type="spellEnd"/>
+        <w:t>a</w:t>
+      </w:r>
       <w:r>
         <w:rPr>
           <w:b/>
         </w:rPr>
+        <w:t>nforderu</w:t>
+      </w:r>
+      <w:r>
+        <w:rPr>
+          <w:b/>
+        </w:rPr>
+        <w:t>n</w:t>
+      </w:r>
+      <w:r>
+        <w:rPr>
+          <w:b/>
+        </w:rPr>
+        <w:t>gen</w:t>
+      </w:r>
+      <w:r>
+        <w:rPr>
+          <w:b/>
+        </w:rPr>
         <w:t xml:space="preserve"> an virtualisierte Umgebungen</w:t>
       </w:r>
     </w:p>
@@ -205,15 +208,7 @@
         </w:numPr>
       </w:pPr>
       <w:r>
-        <w:t xml:space="preserve">Anonymität und Privatsphäre von Nutzern (vertrauenswürdige Paketweiterleitung, wenn das </w:t>
-      </w:r>
-      <w:proofErr w:type="spellStart"/>
-      <w:r>
-        <w:t>virt</w:t>
-      </w:r>
-      <w:proofErr w:type="spellEnd"/>
-      <w:r>
-        <w:t>. Netzwerk bei einem Drittanbieter gehostet ist)</w:t>
+        <w:t>Anonymität und Privatsphäre von Nutzern (vertrauenswürdige Paketweiterleitung, wenn das virt. Netzwerk bei einem Drittanbieter gehostet ist)</w:t>
       </w:r>
     </w:p>
     <w:p>
@@ -225,13 +220,8 @@
         </w:numPr>
       </w:pPr>
       <w:r>
-        <w:t xml:space="preserve">VM </w:t>
-      </w:r>
-      <w:proofErr w:type="spellStart"/>
-      <w:r>
-        <w:t>Interkonnentivität</w:t>
-      </w:r>
-      <w:proofErr w:type="spellEnd"/>
+        <w:t>VM Interkonnektivität</w:t>
+      </w:r>
     </w:p>
     <w:p>
       <w:pPr>
@@ -254,23 +244,7 @@
         </w:numPr>
       </w:pPr>
       <w:r>
-        <w:t xml:space="preserve">Bsp. Günstige Webhosting-Lösungen auf </w:t>
-      </w:r>
-      <w:proofErr w:type="spellStart"/>
-      <w:r>
-        <w:t>vServern</w:t>
-      </w:r>
-      <w:proofErr w:type="spellEnd"/>
-      <w:r>
-        <w:t xml:space="preserve"> sollen auch von nicht-</w:t>
-      </w:r>
-      <w:proofErr w:type="spellStart"/>
-      <w:r>
-        <w:t>virt</w:t>
-      </w:r>
-      <w:proofErr w:type="spellEnd"/>
-      <w:r>
-        <w:t>. Maschinen aus erreichbar sein.</w:t>
+        <w:t>Bsp. Günstige Webhosting-Lösungen auf vServern sollen auch von nicht-virt. Maschinen aus erreichbar sein.</w:t>
       </w:r>
     </w:p>
     <w:p>
@@ -282,15 +256,16 @@
         </w:numPr>
       </w:pPr>
       <w:r>
-        <w:t xml:space="preserve">Attacken von Endnutzern sollten nicht in der Lage sein das Substratnetz zu beeinträchtigen, während </w:t>
-      </w:r>
-      <w:proofErr w:type="spellStart"/>
-      <w:r>
-        <w:t>Attackenverkehr</w:t>
-      </w:r>
-      <w:proofErr w:type="spellEnd"/>
-      <w:r>
-        <w:t xml:space="preserve"> identifiziert und gefiltert werden können soll.</w:t>
+        <w:t>Angriffe</w:t>
+      </w:r>
+      <w:r>
+        <w:t xml:space="preserve"> von Endnutzern sollten nicht in der Lage sein das Substratnetz zu beeinträchtigen, während Attackenverkehr </w:t>
+      </w:r>
+      <w:r>
+        <w:t xml:space="preserve">hingegen </w:t>
+      </w:r>
+      <w:r>
+        <w:t>identifiziert und gefiltert werden können soll.</w:t>
       </w:r>
     </w:p>
     <w:p>
@@ -302,21 +277,19 @@
         </w:numPr>
       </w:pPr>
       <w:r>
-        <w:t xml:space="preserve">Substratnetz sollte nicht VN-Verkehr </w:t>
-      </w:r>
-      <w:proofErr w:type="spellStart"/>
-      <w:r>
-        <w:t>m</w:t>
-      </w:r>
-      <w:r>
-        <w:t>onitoren</w:t>
-      </w:r>
-      <w:proofErr w:type="spellEnd"/>
-      <w:r>
-        <w:t>, sniffen, mani</w:t>
-      </w:r>
-      <w:r>
-        <w:t>pulieren, stören/unterbrechen.</w:t>
+        <w:t>Substratnetz sollte nicht VN-Verkehr m</w:t>
+      </w:r>
+      <w:r>
+        <w:t>onitoren, sniffen, mani</w:t>
+      </w:r>
+      <w:r>
+        <w:t>pulieren, stören/unterbrechen</w:t>
+      </w:r>
+      <w:r>
+        <w:t xml:space="preserve"> (können)</w:t>
+      </w:r>
+      <w:r>
+        <w:t>.</w:t>
       </w:r>
     </w:p>
     <w:p>
@@ -341,323 +314,316 @@
       </w:pPr>
       <w:r>
         <w:t>Substratnetz sollte effektive Kontrollmechanismen gegen unerlaubte Erlangung von Infos aus/über das VN bereitstellen.</w:t>
+      </w:r>
+    </w:p>
+    <w:p>
+      <w:pPr>
+        <w:pStyle w:val="Listenabsatz"/>
+        <w:numPr>
+          <w:ilvl w:val="0"/>
+          <w:numId w:val="2"/>
+        </w:numPr>
+      </w:pPr>
+      <w:r>
+        <w:t>…</w:t>
+      </w:r>
+    </w:p>
+    <w:p/>
+    <w:p/>
+    <w:p>
+      <w:pPr>
+        <w:rPr>
+          <w:b/>
+        </w:rPr>
+      </w:pPr>
+      <w:r>
+        <w:rPr>
+          <w:b/>
+        </w:rPr>
+        <w:t>Mögliche Richtlinien</w:t>
+      </w:r>
+    </w:p>
+    <w:p>
+      <w:pPr>
+        <w:pStyle w:val="Listenabsatz"/>
+        <w:numPr>
+          <w:ilvl w:val="0"/>
+          <w:numId w:val="2"/>
+        </w:numPr>
+        <w:rPr>
+          <w:caps/>
+        </w:rPr>
+      </w:pPr>
+      <w:r>
+        <w:rPr>
+          <w:caps/>
+        </w:rPr>
+        <w:t>[</w:t>
+      </w:r>
+      <w:r>
+        <w:rPr>
+          <w:caps/>
+        </w:rPr>
+        <w:t>In dieser Arbeit werden folgende Begriffe in diesem Sinne verstanden.</w:t>
+      </w:r>
+      <w:r>
+        <w:rPr>
+          <w:caps/>
+        </w:rPr>
+        <w:t>]</w:t>
+      </w:r>
+    </w:p>
+    <w:p>
+      <w:pPr>
+        <w:pStyle w:val="Listenabsatz"/>
+        <w:numPr>
+          <w:ilvl w:val="0"/>
+          <w:numId w:val="2"/>
+        </w:numPr>
+      </w:pPr>
+      <w:r>
+        <w:t>Vgl. auch [</w:t>
+      </w:r>
+      <w:r>
+        <w:t>cabuk2007towards</w:t>
+      </w:r>
+      <w:r>
+        <w:t>]</w:t>
+      </w:r>
+    </w:p>
+    <w:p>
+      <w:pPr>
+        <w:pStyle w:val="Listenabsatz"/>
+        <w:numPr>
+          <w:ilvl w:val="0"/>
+          <w:numId w:val="2"/>
+        </w:numPr>
+      </w:pPr>
+      <w:r>
+        <w:t>Isolation</w:t>
+      </w:r>
+      <w:r>
+        <w:t xml:space="preserve"> ist Haupt</w:t>
+      </w:r>
+      <w:r>
+        <w:t>aufgabe</w:t>
+      </w:r>
+      <w:r>
+        <w:t xml:space="preserve"> / Kernpunkt</w:t>
+      </w:r>
+      <w:r>
+        <w:t xml:space="preserve"> </w:t>
+      </w:r>
+      <w:r>
+        <w:t>[</w:t>
+      </w:r>
+      <w:r>
+        <w:t>-&gt; Ausbauen</w:t>
+      </w:r>
+      <w:r>
+        <w:t>]</w:t>
+      </w:r>
+      <w:r>
+        <w:tab/>
+      </w:r>
+    </w:p>
+    <w:p>
+      <w:pPr>
+        <w:pStyle w:val="Listenabsatz"/>
+        <w:numPr>
+          <w:ilvl w:val="1"/>
+          <w:numId w:val="2"/>
+        </w:numPr>
+      </w:pPr>
+      <w:r>
+        <w:t>Keine gegenseitige Beeinflussung der VMs oder VNs</w:t>
+      </w:r>
+    </w:p>
+    <w:p>
+      <w:pPr>
+        <w:pStyle w:val="Listenabsatz"/>
+        <w:numPr>
+          <w:ilvl w:val="1"/>
+          <w:numId w:val="2"/>
+        </w:numPr>
+      </w:pPr>
+      <w:r>
+        <w:t>Keine Beeinflussung zwischen VMs verschiedener Mieter / VNs.</w:t>
+      </w:r>
+    </w:p>
+    <w:p>
+      <w:pPr>
+        <w:pStyle w:val="Listenabsatz"/>
+        <w:numPr>
+          <w:ilvl w:val="1"/>
+          <w:numId w:val="2"/>
+        </w:numPr>
+      </w:pPr>
+      <w:r>
+        <w:lastRenderedPageBreak/>
+        <w:t>Von zwei VMs gemeinsam</w:t>
+      </w:r>
+      <w:r>
+        <w:t xml:space="preserve"> genutzte Ressourcen sind logisch voneinander getrennt. Kein ungewollter</w:t>
+      </w:r>
+      <w:r>
+        <w:t xml:space="preserve"> direkter</w:t>
+      </w:r>
+      <w:r>
+        <w:t xml:space="preserve"> Informationsfluss.</w:t>
+      </w:r>
+      <w:r>
+        <w:t xml:space="preserve">[Fußnote: </w:t>
+      </w:r>
+      <w:r>
+        <w:t>Ausführliche</w:t>
+      </w:r>
+      <w:r>
+        <w:t xml:space="preserve"> Betrachtung indirekten Informationsflusses z.B. via verdeckter Kanäle oder side channel Attacken würde den Umfang dieser Arbeit übersteigen.]</w:t>
+      </w:r>
+    </w:p>
+    <w:p>
+      <w:pPr>
+        <w:pStyle w:val="Listenabsatz"/>
+        <w:numPr>
+          <w:ilvl w:val="1"/>
+          <w:numId w:val="2"/>
+        </w:numPr>
+      </w:pPr>
+      <w:r>
+        <w:t xml:space="preserve">Problem: </w:t>
+      </w:r>
+      <w:r>
+        <w:t>Kunde weiß nicht, ob die „Nachbar-VM“ vertrauenswürdig ist.</w:t>
+      </w:r>
+    </w:p>
+    <w:p>
+      <w:pPr>
+        <w:pStyle w:val="Listenabsatz"/>
+        <w:numPr>
+          <w:ilvl w:val="1"/>
+          <w:numId w:val="2"/>
+        </w:numPr>
+      </w:pPr>
+      <w:r>
+        <w:t>Die gehosteten VNs sollten keine Attacken gegen privilegierte Informationen der Substratinfrastruktur fahren.</w:t>
+      </w:r>
+    </w:p>
+    <w:p>
+      <w:pPr>
+        <w:pStyle w:val="Listenabsatz"/>
+        <w:numPr>
+          <w:ilvl w:val="0"/>
+          <w:numId w:val="2"/>
+        </w:numPr>
+      </w:pPr>
+      <w:r>
+        <w:t>Datenschutz</w:t>
+      </w:r>
+    </w:p>
+    <w:p>
+      <w:pPr>
+        <w:pStyle w:val="Listenabsatz"/>
+        <w:numPr>
+          <w:ilvl w:val="0"/>
+          <w:numId w:val="2"/>
+        </w:numPr>
+      </w:pPr>
+      <w:r>
+        <w:t xml:space="preserve">Vertraulichkeit, </w:t>
+      </w:r>
+      <w:r>
+        <w:t>I</w:t>
+      </w:r>
+      <w:r>
+        <w:t>ntegrität, Verfügbarkeit (CIA)</w:t>
+      </w:r>
+    </w:p>
+    <w:p>
+      <w:pPr>
+        <w:pStyle w:val="Listenabsatz"/>
+        <w:numPr>
+          <w:ilvl w:val="1"/>
+          <w:numId w:val="2"/>
+        </w:numPr>
+      </w:pPr>
+      <w:r>
+        <w:t>Vertraulichkeit: Zwei VMs innerhalb desselben VNs sollen in der Lage sein frei miteinander zu kommunizieren, ohne dann dabei ein Dritter durch Belauschung an Kommunikationsinhalte gelangen kann.</w:t>
+      </w:r>
+    </w:p>
+    <w:p>
+      <w:pPr>
+        <w:pStyle w:val="Listenabsatz"/>
+        <w:numPr>
+          <w:ilvl w:val="1"/>
+          <w:numId w:val="2"/>
+        </w:numPr>
+      </w:pPr>
+      <w:r>
+        <w:t>Integrität: Ein virt. Knoten / VM soll nicht in der Lage sein</w:t>
+      </w:r>
+      <w:r>
+        <w:t>, (Kommunikations-)Daten Anderer zu manipulieren und die eigene Urheberschaft der Veränderungen einer anderen Instanz zuzuschreiben.</w:t>
+      </w:r>
+      <w:r>
+        <w:t xml:space="preserve"> </w:t>
+      </w:r>
+    </w:p>
+    <w:p>
+      <w:pPr>
+        <w:pStyle w:val="Listenabsatz"/>
+        <w:numPr>
+          <w:ilvl w:val="0"/>
+          <w:numId w:val="2"/>
+        </w:numPr>
+      </w:pPr>
+      <w:r>
+        <w:t>Informationsflusskontrolle</w:t>
+      </w:r>
+    </w:p>
+    <w:p>
+      <w:pPr>
+        <w:pStyle w:val="Listenabsatz"/>
+        <w:numPr>
+          <w:ilvl w:val="0"/>
+          <w:numId w:val="2"/>
+        </w:numPr>
+      </w:pPr>
+      <w:r>
+        <w:t>Mitglieder- und Zulassungsverwaltung in Virt. Netzen.</w:t>
+      </w:r>
+    </w:p>
+    <w:p/>
+    <w:p>
+      <w:r>
+        <w:rPr>
+          <w:b/>
+        </w:rPr>
+        <w:t>Fragen / Herausforderungen:</w:t>
+      </w:r>
+      <w:r>
+        <w:t xml:space="preserve"> [</w:t>
+      </w:r>
+      <w:r>
+        <w:t>natarajansecurity</w:t>
+      </w:r>
+      <w:r>
+        <w:t>]</w:t>
+      </w:r>
+    </w:p>
+    <w:p>
+      <w:r>
+        <w:t>Kann das Substratnetz Paketvermittlung effektiv durchführen, ohne</w:t>
+      </w:r>
+      <w:r>
+        <w:t xml:space="preserve"> Informationen über das VN zu sammeln oder</w:t>
+      </w:r>
+      <w:r>
+        <w:t xml:space="preserve"> Privatsphäre zu verletzen?</w:t>
       </w:r>
       <w:bookmarkStart w:id="0" w:name="_GoBack"/>
       <w:bookmarkEnd w:id="0"/>
     </w:p>
-    <w:p/>
-    <w:p/>
-    <w:p>
-      <w:pPr>
-        <w:rPr>
-          <w:b/>
-        </w:rPr>
-      </w:pPr>
-      <w:r>
-        <w:rPr>
-          <w:b/>
-        </w:rPr>
-        <w:t>Mögliche Richtlinien</w:t>
-      </w:r>
-    </w:p>
-    <w:p>
-      <w:pPr>
-        <w:pStyle w:val="Listenabsatz"/>
-        <w:numPr>
-          <w:ilvl w:val="0"/>
-          <w:numId w:val="2"/>
-        </w:numPr>
-      </w:pPr>
-      <w:r>
-        <w:t>In dieser Arbeit werden folgende Begriffe in diesem Sinne verstanden.</w:t>
-      </w:r>
-    </w:p>
-    <w:p>
-      <w:pPr>
-        <w:pStyle w:val="Listenabsatz"/>
-        <w:numPr>
-          <w:ilvl w:val="0"/>
-          <w:numId w:val="2"/>
-        </w:numPr>
-      </w:pPr>
-      <w:r>
-        <w:t>Vgl. auch [</w:t>
-      </w:r>
-      <w:r>
-        <w:t>cabuk2007towards</w:t>
-      </w:r>
-      <w:r>
-        <w:t>]</w:t>
-      </w:r>
-    </w:p>
-    <w:p>
-      <w:pPr>
-        <w:pStyle w:val="Listenabsatz"/>
-        <w:numPr>
-          <w:ilvl w:val="0"/>
-          <w:numId w:val="2"/>
-        </w:numPr>
-      </w:pPr>
-      <w:r>
-        <w:t>Isolation</w:t>
-      </w:r>
-      <w:r>
-        <w:t xml:space="preserve"> ist Haupt</w:t>
-      </w:r>
-      <w:r>
-        <w:t>aufgabe</w:t>
-      </w:r>
-      <w:r>
-        <w:t xml:space="preserve"> / Kernpunkt</w:t>
-      </w:r>
-      <w:r>
-        <w:t xml:space="preserve"> </w:t>
-      </w:r>
-      <w:r>
-        <w:t>[</w:t>
-      </w:r>
-      <w:r>
-        <w:t>-&gt; Ausbauen</w:t>
-      </w:r>
-      <w:r>
-        <w:t>]</w:t>
-      </w:r>
-      <w:r>
-        <w:tab/>
-      </w:r>
-    </w:p>
-    <w:p>
-      <w:pPr>
-        <w:pStyle w:val="Listenabsatz"/>
-        <w:numPr>
-          <w:ilvl w:val="1"/>
-          <w:numId w:val="2"/>
-        </w:numPr>
-      </w:pPr>
-      <w:r>
-        <w:t>Keine gegenseitige Beeinflussung der VMs oder VNs</w:t>
-      </w:r>
-    </w:p>
-    <w:p>
-      <w:pPr>
-        <w:pStyle w:val="Listenabsatz"/>
-        <w:numPr>
-          <w:ilvl w:val="1"/>
-          <w:numId w:val="2"/>
-        </w:numPr>
-      </w:pPr>
-      <w:r>
-        <w:t>Keine Beeinflussung zwischen VMs verschiedener Mieter / VNs.</w:t>
-      </w:r>
-    </w:p>
-    <w:p>
-      <w:pPr>
-        <w:pStyle w:val="Listenabsatz"/>
-        <w:numPr>
-          <w:ilvl w:val="1"/>
-          <w:numId w:val="2"/>
-        </w:numPr>
-      </w:pPr>
-      <w:r>
-        <w:t>Von zwei VMs gemeinsam</w:t>
-      </w:r>
-      <w:r>
-        <w:t xml:space="preserve"> genutzte Ressourcen sind logisch voneinander getrennt. Kein ungewollter</w:t>
-      </w:r>
-      <w:r>
-        <w:t xml:space="preserve"> direkter</w:t>
-      </w:r>
-      <w:r>
-        <w:t xml:space="preserve"> Informationsfluss</w:t>
-      </w:r>
-      <w:proofErr w:type="gramStart"/>
-      <w:r>
-        <w:t>.</w:t>
-      </w:r>
-      <w:r>
-        <w:t>[</w:t>
-      </w:r>
-      <w:proofErr w:type="gramEnd"/>
-      <w:r>
-        <w:t xml:space="preserve">Fußnote: Die Betrachtung indirekten </w:t>
-      </w:r>
-      <w:r>
-        <w:lastRenderedPageBreak/>
-        <w:t xml:space="preserve">Informationsflusses z.B. via verdeckter Kanäle oder </w:t>
-      </w:r>
-      <w:proofErr w:type="spellStart"/>
-      <w:r>
-        <w:t>side</w:t>
-      </w:r>
-      <w:proofErr w:type="spellEnd"/>
-      <w:r>
-        <w:t xml:space="preserve"> </w:t>
-      </w:r>
-      <w:proofErr w:type="spellStart"/>
-      <w:r>
-        <w:t>channel</w:t>
-      </w:r>
-      <w:proofErr w:type="spellEnd"/>
-      <w:r>
-        <w:t xml:space="preserve"> Attacken würde den Umfang dieser Arbeit übersteigen.]</w:t>
-      </w:r>
-    </w:p>
-    <w:p>
-      <w:pPr>
-        <w:pStyle w:val="Listenabsatz"/>
-        <w:numPr>
-          <w:ilvl w:val="1"/>
-          <w:numId w:val="2"/>
-        </w:numPr>
-      </w:pPr>
-      <w:r>
-        <w:t>Kunde weiß nicht, ob die „Nachbar-VM“ vertrauenswürdig ist.</w:t>
-      </w:r>
-    </w:p>
-    <w:p>
-      <w:pPr>
-        <w:pStyle w:val="Listenabsatz"/>
-        <w:numPr>
-          <w:ilvl w:val="1"/>
-          <w:numId w:val="2"/>
-        </w:numPr>
-      </w:pPr>
-      <w:r>
-        <w:t>Die gehosteten VNs sollten keine Attacken gegen privilegierte Informationen der Substratinfrastruktur fahren.</w:t>
-      </w:r>
-    </w:p>
-    <w:p>
-      <w:pPr>
-        <w:pStyle w:val="Listenabsatz"/>
-        <w:numPr>
-          <w:ilvl w:val="0"/>
-          <w:numId w:val="2"/>
-        </w:numPr>
-      </w:pPr>
-      <w:r>
-        <w:t>Datenschutz</w:t>
-      </w:r>
-    </w:p>
-    <w:p>
-      <w:pPr>
-        <w:pStyle w:val="Listenabsatz"/>
-        <w:numPr>
-          <w:ilvl w:val="0"/>
-          <w:numId w:val="2"/>
-        </w:numPr>
-      </w:pPr>
-      <w:r>
-        <w:t xml:space="preserve">Vertraulichkeit, </w:t>
-      </w:r>
-      <w:r>
-        <w:t>I</w:t>
-      </w:r>
-      <w:r>
-        <w:t>ntegrität, Verfügbarkeit (CIA)</w:t>
-      </w:r>
-    </w:p>
-    <w:p>
-      <w:pPr>
-        <w:pStyle w:val="Listenabsatz"/>
-        <w:numPr>
-          <w:ilvl w:val="1"/>
-          <w:numId w:val="2"/>
-        </w:numPr>
-      </w:pPr>
-      <w:r>
-        <w:t>Vertraulichkeit: Zwei VMs innerhalb desselben VNs sollen in der Lage sein frei miteinander zu kommunizieren, ohne dann dabei ein Dritter durch Belauschung an Kommunikationsinhalte gelangen kann.</w:t>
-      </w:r>
-    </w:p>
-    <w:p>
-      <w:pPr>
-        <w:pStyle w:val="Listenabsatz"/>
-        <w:numPr>
-          <w:ilvl w:val="1"/>
-          <w:numId w:val="2"/>
-        </w:numPr>
-      </w:pPr>
-      <w:r>
-        <w:t xml:space="preserve">Integrität: Ein </w:t>
-      </w:r>
-      <w:proofErr w:type="spellStart"/>
-      <w:r>
-        <w:t>virt</w:t>
-      </w:r>
-      <w:proofErr w:type="spellEnd"/>
-      <w:r>
-        <w:t>. Knoten / VM soll nicht in der Lage sein</w:t>
-      </w:r>
-      <w:r>
-        <w:t>, (Kommunikations-)Daten Anderer zu manipulieren und die eigene Urheberschaft der Veränderungen einer anderen Instanz zuzuschreiben.</w:t>
-      </w:r>
-      <w:r>
-        <w:t xml:space="preserve"> </w:t>
-      </w:r>
-    </w:p>
-    <w:p>
-      <w:pPr>
-        <w:pStyle w:val="Listenabsatz"/>
-        <w:numPr>
-          <w:ilvl w:val="0"/>
-          <w:numId w:val="2"/>
-        </w:numPr>
-      </w:pPr>
-      <w:r>
-        <w:t>Informationsflusskontrolle</w:t>
-      </w:r>
-    </w:p>
-    <w:p>
-      <w:pPr>
-        <w:pStyle w:val="Listenabsatz"/>
-        <w:numPr>
-          <w:ilvl w:val="0"/>
-          <w:numId w:val="2"/>
-        </w:numPr>
-      </w:pPr>
-      <w:r>
-        <w:t xml:space="preserve">Mitglieder- und Zulassungsverwaltung in </w:t>
-      </w:r>
-      <w:proofErr w:type="spellStart"/>
-      <w:r>
-        <w:t>Virt</w:t>
-      </w:r>
-      <w:proofErr w:type="spellEnd"/>
-      <w:r>
-        <w:t>. Netzen.</w:t>
-      </w:r>
-    </w:p>
-    <w:p/>
-    <w:p>
-      <w:r>
-        <w:rPr>
-          <w:b/>
-        </w:rPr>
-        <w:t>Fragen / Herausforderungen:</w:t>
-      </w:r>
-      <w:r>
-        <w:t xml:space="preserve"> [</w:t>
-      </w:r>
-      <w:proofErr w:type="spellStart"/>
-      <w:r>
-        <w:t>natarajansecurity</w:t>
-      </w:r>
-      <w:proofErr w:type="spellEnd"/>
-      <w:r>
-        <w:t>]</w:t>
-      </w:r>
-    </w:p>
-    <w:p>
-      <w:r>
-        <w:t>Kann das Substratnetz Paketvermittlung effektiv durchführen, ohne</w:t>
-      </w:r>
-      <w:r>
-        <w:t xml:space="preserve"> Informationen über das VN zu sammeln oder</w:t>
-      </w:r>
-      <w:r>
-        <w:t xml:space="preserve"> Privatsphäre zu verletzen?</w:t>
-      </w:r>
-    </w:p>
-    <w:p/>
     <w:sectPr>
       <w:pgSz w:w="11906" w:h="16838"/>
       <w:pgMar w:top="1417" w:right="1417" w:bottom="1134" w:left="1417" w:header="708" w:footer="708" w:gutter="0"/>

</xml_diff>